<commit_message>
Analysis Report D04 OK!
</commit_message>
<xml_diff>
--- a/reports/Group/D04/Analysis Report - D04.docx
+++ b/reports/Group/D04/Analysis Report - D04.docx
@@ -61,7 +61,7 @@
           <w:szCs w:val="58"/>
         </w:rPr>
       </w:pPr>
-      <w:bookmarkStart w:colFirst="0" w:colLast="0" w:name="_q5e6lucnbgw9" w:id="0"/>
+      <w:bookmarkStart w:colFirst="0" w:colLast="0" w:name="_heading=h.gjdgxs" w:id="0"/>
       <w:bookmarkEnd w:id="0"/>
       <w:r>
         <w:rPr>
@@ -80,7 +80,7 @@
           <w:szCs w:val="58"/>
         </w:rPr>
       </w:pPr>
-      <w:bookmarkStart w:colFirst="0" w:colLast="0" w:name="_mkp6gg3axag" w:id="1"/>
+      <w:bookmarkStart w:colFirst="0" w:colLast="0" w:name="_heading=h.30j0zll" w:id="1"/>
       <w:bookmarkEnd w:id="1"/>
       <w:r>
         <w:rPr>
@@ -121,7 +121,7 @@
             <wp:extent cx="1112520" cy="1112520"/>
             <wp:effectExtent b="0" l="0" r="0" t="0"/>
             <wp:wrapTopAndBottom distB="0" distT="0"/>
-            <wp:docPr descr="http://recursoshumanos.us.es/images/marca-dos-tintas_300.gif" id="1" name="image1.gif"/>
+            <wp:docPr descr="http://recursoshumanos.us.es/images/marca-dos-tintas_300.gif" id="2" name="image1.gif"/>
             <a:graphic>
               <a:graphicData uri="http://schemas.openxmlformats.org/drawingml/2006/picture">
                 <pic:pic>
@@ -130,7 +130,7 @@
                     <pic:cNvPicPr preferRelativeResize="0"/>
                   </pic:nvPicPr>
                   <pic:blipFill>
-                    <a:blip r:embed="rId6"/>
+                    <a:blip r:embed="rId7"/>
                     <a:srcRect b="0" l="0" r="0" t="0"/>
                     <a:stretch>
                       <a:fillRect/>
@@ -167,7 +167,7 @@
           <w:szCs w:val="30"/>
           <w:rtl w:val="0"/>
         </w:rPr>
-        <w:t xml:space="preserve">C1.04.02</w:t>
+        <w:t xml:space="preserve">C3.04.02</w:t>
       </w:r>
     </w:p>
     <w:p>
@@ -253,7 +253,7 @@
         </w:rPr>
         <w:t xml:space="preserve">: </w:t>
       </w:r>
-      <w:hyperlink r:id="rId7">
+      <w:hyperlink r:id="rId8">
         <w:r>
           <w:rPr>
             <w:color w:val="1155cc"/>
@@ -281,19 +281,27 @@
     </w:p>
     <w:p>
       <w:pPr>
+        <w:rPr>
+          <w:b w:val="1"/>
+        </w:rPr>
+      </w:pPr>
+      <w:r>
+        <w:rPr>
+          <w:b w:val="1"/>
+          <w:rtl w:val="0"/>
+        </w:rPr>
+        <w:t xml:space="preserve">Autores:</w:t>
+      </w:r>
+    </w:p>
+    <w:p>
+      <w:pPr>
         <w:rPr/>
       </w:pPr>
       <w:r>
         <w:rPr>
-          <w:b w:val="1"/>
-          <w:rtl w:val="0"/>
-        </w:rPr>
-        <w:t xml:space="preserve">Autores:</w:t>
-      </w:r>
-      <w:r>
-        <w:rPr>
-          <w:rtl w:val="0"/>
-        </w:rPr>
+          <w:rtl w:val="0"/>
+        </w:rPr>
+        <w:t xml:space="preserve">José Joaquín Rojas Romero</w:t>
       </w:r>
     </w:p>
     <w:p>
@@ -339,7 +347,7 @@
         <w:rPr>
           <w:rtl w:val="0"/>
         </w:rPr>
-        <w:t xml:space="preserve">10/05/2023</w:t>
+        <w:t xml:space="preserve">22/10/2023</w:t>
       </w:r>
     </w:p>
     <w:p>
@@ -480,7 +488,7 @@
             <w:instrText xml:space="preserve"> TOC \h \u \z \t "Heading 1,1,Heading 2,2,Heading 3,3,Heading 4,4,Heading 5,5,Heading 6,6,"</w:instrText>
             <w:fldChar w:fldCharType="separate"/>
           </w:r>
-          <w:hyperlink w:anchor="_4hmpm5uc85lj">
+          <w:hyperlink w:anchor="_heading=h.1fob9te">
             <w:r>
               <w:rPr>
                 <w:b w:val="1"/>
@@ -498,7 +506,7 @@
           </w:r>
           <w:r>
             <w:fldChar w:fldCharType="begin"/>
-            <w:instrText xml:space="preserve"> PAGEREF _4hmpm5uc85lj \h </w:instrText>
+            <w:instrText xml:space="preserve"> PAGEREF _heading=h.1fob9te \h </w:instrText>
             <w:fldChar w:fldCharType="separate"/>
           </w:r>
           <w:r>
@@ -525,7 +533,7 @@
             <w:spacing w:before="200" w:line="240" w:lineRule="auto"/>
             <w:rPr/>
           </w:pPr>
-          <w:hyperlink w:anchor="_90otg4vxm3ka">
+          <w:hyperlink w:anchor="_heading=h.3znysh7">
             <w:r>
               <w:rPr>
                 <w:b w:val="1"/>
@@ -543,7 +551,7 @@
           </w:r>
           <w:r>
             <w:fldChar w:fldCharType="begin"/>
-            <w:instrText xml:space="preserve"> PAGEREF _90otg4vxm3ka \h </w:instrText>
+            <w:instrText xml:space="preserve"> PAGEREF _heading=h.3znysh7 \h </w:instrText>
             <w:fldChar w:fldCharType="separate"/>
           </w:r>
           <w:r>
@@ -570,7 +578,7 @@
             <w:spacing w:before="200" w:line="240" w:lineRule="auto"/>
             <w:rPr/>
           </w:pPr>
-          <w:hyperlink w:anchor="_58vtmc9pw6vo">
+          <w:hyperlink w:anchor="_heading=h.3dy6vkm">
             <w:r>
               <w:rPr>
                 <w:b w:val="1"/>
@@ -588,7 +596,7 @@
           </w:r>
           <w:r>
             <w:fldChar w:fldCharType="begin"/>
-            <w:instrText xml:space="preserve"> PAGEREF _58vtmc9pw6vo \h </w:instrText>
+            <w:instrText xml:space="preserve"> PAGEREF _heading=h.3dy6vkm \h </w:instrText>
             <w:fldChar w:fldCharType="separate"/>
           </w:r>
           <w:r>
@@ -615,7 +623,7 @@
             <w:spacing w:before="200" w:line="240" w:lineRule="auto"/>
             <w:rPr/>
           </w:pPr>
-          <w:hyperlink w:anchor="_tvy5edcq3b5t">
+          <w:hyperlink w:anchor="_heading=h.1t3h5sf">
             <w:r>
               <w:rPr>
                 <w:b w:val="1"/>
@@ -646,7 +654,7 @@
             <w:spacing w:after="80" w:before="200" w:line="240" w:lineRule="auto"/>
             <w:rPr/>
           </w:pPr>
-          <w:hyperlink w:anchor="_ysgwrb1dc6k3">
+          <w:hyperlink w:anchor="_heading=h.4d34og8">
             <w:r>
               <w:rPr>
                 <w:b w:val="1"/>
@@ -661,7 +669,7 @@
               <w:rtl w:val="0"/>
             </w:rPr>
             <w:tab/>
-            <w:t xml:space="preserve">4</w:t>
+            <w:t xml:space="preserve">3</w:t>
           </w:r>
           <w:r>
             <w:rPr>
@@ -721,7 +729,7 @@
         <w:pStyle w:val="Heading1"/>
         <w:rPr/>
       </w:pPr>
-      <w:bookmarkStart w:colFirst="0" w:colLast="0" w:name="_4hmpm5uc85lj" w:id="2"/>
+      <w:bookmarkStart w:colFirst="0" w:colLast="0" w:name="_heading=h.1fob9te" w:id="2"/>
       <w:bookmarkEnd w:id="2"/>
       <w:r>
         <w:rPr>
@@ -754,7 +762,7 @@
         <w:pStyle w:val="Heading1"/>
         <w:rPr/>
       </w:pPr>
-      <w:bookmarkStart w:colFirst="0" w:colLast="0" w:name="_90otg4vxm3ka" w:id="3"/>
+      <w:bookmarkStart w:colFirst="0" w:colLast="0" w:name="_heading=h.3znysh7" w:id="3"/>
       <w:bookmarkEnd w:id="3"/>
       <w:r>
         <w:rPr>
@@ -960,11 +968,6 @@
               </w:rPr>
               <w:t xml:space="preserve">23/02/2023</w:t>
             </w:r>
-            <w:r>
-              <w:rPr>
-                <w:rtl w:val="0"/>
-              </w:rPr>
-            </w:r>
           </w:p>
         </w:tc>
         <w:tc>
@@ -989,11 +992,6 @@
                 <w:rtl w:val="0"/>
               </w:rPr>
               <w:t xml:space="preserve">Creación del primer documento Analysis Report</w:t>
-            </w:r>
-            <w:r>
-              <w:rPr>
-                <w:rtl w:val="0"/>
-              </w:rPr>
             </w:r>
           </w:p>
         </w:tc>
@@ -1160,40 +1158,192 @@
           </w:p>
         </w:tc>
       </w:tr>
+      <w:tr>
+        <w:trPr>
+          <w:cantSplit w:val="0"/>
+          <w:tblHeader w:val="0"/>
+        </w:trPr>
+        <w:tc>
+          <w:tcPr>
+            <w:shd w:fill="auto" w:val="clear"/>
+            <w:tcMar>
+              <w:top w:w="100.0" w:type="dxa"/>
+              <w:left w:w="100.0" w:type="dxa"/>
+              <w:bottom w:w="100.0" w:type="dxa"/>
+              <w:right w:w="100.0" w:type="dxa"/>
+            </w:tcMar>
+            <w:vAlign w:val="top"/>
+          </w:tcPr>
+          <w:p>
+            <w:pPr>
+              <w:widowControl w:val="0"/>
+              <w:spacing w:line="240" w:lineRule="auto"/>
+              <w:rPr/>
+            </w:pPr>
+            <w:r>
+              <w:rPr>
+                <w:rtl w:val="0"/>
+              </w:rPr>
+              <w:t xml:space="preserve">V4</w:t>
+            </w:r>
+          </w:p>
+        </w:tc>
+        <w:tc>
+          <w:tcPr>
+            <w:shd w:fill="auto" w:val="clear"/>
+            <w:tcMar>
+              <w:top w:w="100.0" w:type="dxa"/>
+              <w:left w:w="100.0" w:type="dxa"/>
+              <w:bottom w:w="100.0" w:type="dxa"/>
+              <w:right w:w="100.0" w:type="dxa"/>
+            </w:tcMar>
+            <w:vAlign w:val="top"/>
+          </w:tcPr>
+          <w:p>
+            <w:pPr>
+              <w:widowControl w:val="0"/>
+              <w:spacing w:line="240" w:lineRule="auto"/>
+              <w:rPr/>
+            </w:pPr>
+            <w:r>
+              <w:rPr>
+                <w:rtl w:val="0"/>
+              </w:rPr>
+              <w:t xml:space="preserve">10/06/23</w:t>
+            </w:r>
+          </w:p>
+        </w:tc>
+        <w:tc>
+          <w:tcPr>
+            <w:shd w:fill="auto" w:val="clear"/>
+            <w:tcMar>
+              <w:top w:w="100.0" w:type="dxa"/>
+              <w:left w:w="100.0" w:type="dxa"/>
+              <w:bottom w:w="100.0" w:type="dxa"/>
+              <w:right w:w="100.0" w:type="dxa"/>
+            </w:tcMar>
+            <w:vAlign w:val="top"/>
+          </w:tcPr>
+          <w:p>
+            <w:pPr>
+              <w:widowControl w:val="0"/>
+              <w:spacing w:line="240" w:lineRule="auto"/>
+              <w:rPr>
+                <w:i w:val="1"/>
+              </w:rPr>
+            </w:pPr>
+            <w:r>
+              <w:rPr>
+                <w:rtl w:val="0"/>
+              </w:rPr>
+              <w:t xml:space="preserve">Corrección tras </w:t>
+            </w:r>
+            <w:r>
+              <w:rPr>
+                <w:i w:val="1"/>
+                <w:rtl w:val="0"/>
+              </w:rPr>
+              <w:t xml:space="preserve">First Call</w:t>
+            </w:r>
+          </w:p>
+        </w:tc>
+      </w:tr>
+      <w:tr>
+        <w:trPr>
+          <w:cantSplit w:val="0"/>
+          <w:tblHeader w:val="0"/>
+        </w:trPr>
+        <w:tc>
+          <w:tcPr>
+            <w:shd w:fill="auto" w:val="clear"/>
+            <w:tcMar>
+              <w:top w:w="100.0" w:type="dxa"/>
+              <w:left w:w="100.0" w:type="dxa"/>
+              <w:bottom w:w="100.0" w:type="dxa"/>
+              <w:right w:w="100.0" w:type="dxa"/>
+            </w:tcMar>
+            <w:vAlign w:val="top"/>
+          </w:tcPr>
+          <w:p>
+            <w:pPr>
+              <w:widowControl w:val="0"/>
+              <w:spacing w:line="240" w:lineRule="auto"/>
+              <w:rPr/>
+            </w:pPr>
+            <w:r>
+              <w:rPr>
+                <w:rtl w:val="0"/>
+              </w:rPr>
+              <w:t xml:space="preserve">V5</w:t>
+            </w:r>
+          </w:p>
+        </w:tc>
+        <w:tc>
+          <w:tcPr>
+            <w:shd w:fill="auto" w:val="clear"/>
+            <w:tcMar>
+              <w:top w:w="100.0" w:type="dxa"/>
+              <w:left w:w="100.0" w:type="dxa"/>
+              <w:bottom w:w="100.0" w:type="dxa"/>
+              <w:right w:w="100.0" w:type="dxa"/>
+            </w:tcMar>
+            <w:vAlign w:val="top"/>
+          </w:tcPr>
+          <w:p>
+            <w:pPr>
+              <w:widowControl w:val="0"/>
+              <w:spacing w:line="240" w:lineRule="auto"/>
+              <w:rPr/>
+            </w:pPr>
+            <w:r>
+              <w:rPr>
+                <w:rtl w:val="0"/>
+              </w:rPr>
+              <w:t xml:space="preserve">22/10/23</w:t>
+            </w:r>
+          </w:p>
+        </w:tc>
+        <w:tc>
+          <w:tcPr>
+            <w:shd w:fill="auto" w:val="clear"/>
+            <w:tcMar>
+              <w:top w:w="100.0" w:type="dxa"/>
+              <w:left w:w="100.0" w:type="dxa"/>
+              <w:bottom w:w="100.0" w:type="dxa"/>
+              <w:right w:w="100.0" w:type="dxa"/>
+            </w:tcMar>
+            <w:vAlign w:val="top"/>
+          </w:tcPr>
+          <w:p>
+            <w:pPr>
+              <w:widowControl w:val="0"/>
+              <w:spacing w:line="240" w:lineRule="auto"/>
+              <w:rPr>
+                <w:i w:val="1"/>
+              </w:rPr>
+            </w:pPr>
+            <w:r>
+              <w:rPr>
+                <w:rtl w:val="0"/>
+              </w:rPr>
+              <w:t xml:space="preserve">Corrección tras </w:t>
+            </w:r>
+            <w:r>
+              <w:rPr>
+                <w:i w:val="1"/>
+                <w:rtl w:val="0"/>
+              </w:rPr>
+              <w:t xml:space="preserve">Second Call</w:t>
+            </w:r>
+          </w:p>
+        </w:tc>
+      </w:tr>
     </w:tbl>
     <w:p>
       <w:pPr>
         <w:rPr>
           <w:sz w:val="30"/>
           <w:szCs w:val="30"/>
-        </w:rPr>
-      </w:pPr>
-      <w:r>
-        <w:rPr>
-          <w:rtl w:val="0"/>
-        </w:rPr>
-      </w:r>
-    </w:p>
-    <w:p>
-      <w:pPr>
-        <w:spacing w:after="160" w:line="259" w:lineRule="auto"/>
-        <w:rPr>
-          <w:sz w:val="26"/>
-          <w:szCs w:val="26"/>
-        </w:rPr>
-      </w:pPr>
-      <w:r>
-        <w:rPr>
-          <w:rtl w:val="0"/>
-        </w:rPr>
-      </w:r>
-    </w:p>
-    <w:p>
-      <w:pPr>
-        <w:spacing w:after="160" w:line="259" w:lineRule="auto"/>
-        <w:rPr>
-          <w:sz w:val="26"/>
-          <w:szCs w:val="26"/>
         </w:rPr>
       </w:pPr>
       <w:r>
@@ -1338,7 +1488,7 @@
           <w:u w:val="single"/>
         </w:rPr>
       </w:pPr>
-      <w:bookmarkStart w:colFirst="0" w:colLast="0" w:name="_xd1x8qcs2czu" w:id="4"/>
+      <w:bookmarkStart w:colFirst="0" w:colLast="0" w:name="_heading=h.2et92p0" w:id="4"/>
       <w:bookmarkEnd w:id="4"/>
       <w:r>
         <w:rPr>
@@ -1363,6 +1513,8 @@
     </w:p>
     <w:p>
       <w:pPr>
+        <w:spacing w:after="240" w:before="240" w:line="259" w:lineRule="auto"/>
+        <w:jc w:val="both"/>
         <w:rPr>
           <w:b w:val="1"/>
           <w:sz w:val="26"/>
@@ -1376,13 +1528,18 @@
           <w:szCs w:val="26"/>
           <w:rtl w:val="0"/>
         </w:rPr>
-        <w:t xml:space="preserve">R34-[MANDATORY] Produce as a complete test suite as possible for Requirement #21.</w:t>
-      </w:r>
-    </w:p>
-    <w:p>
-      <w:pPr>
-        <w:rPr>
-          <w:b w:val="1"/>
+        <w:t xml:space="preserve">Intencionadamente en blanco</w:t>
+      </w:r>
+      <w:r>
+        <w:rPr>
+          <w:rtl w:val="0"/>
+        </w:rPr>
+      </w:r>
+    </w:p>
+    <w:p>
+      <w:pPr>
+        <w:jc w:val="both"/>
+        <w:rPr>
           <w:sz w:val="26"/>
           <w:szCs w:val="26"/>
         </w:rPr>
@@ -1395,519 +1552,10 @@
     </w:p>
     <w:p>
       <w:pPr>
-        <w:jc w:val="both"/>
-        <w:rPr>
-          <w:sz w:val="24"/>
-          <w:szCs w:val="24"/>
-          <w:u w:val="single"/>
-        </w:rPr>
-      </w:pPr>
-      <w:r>
-        <w:rPr>
-          <w:b w:val="1"/>
-          <w:sz w:val="24"/>
-          <w:szCs w:val="24"/>
-          <w:u w:val="single"/>
-          <w:rtl w:val="0"/>
-        </w:rPr>
-        <w:t xml:space="preserve">Decisiones:</w:t>
-      </w:r>
-      <w:r>
-        <w:rPr>
-          <w:b w:val="1"/>
-          <w:sz w:val="24"/>
-          <w:szCs w:val="24"/>
-          <w:rtl w:val="0"/>
-        </w:rPr>
-        <w:t xml:space="preserve"> </w:t>
-      </w:r>
-      <w:r>
-        <w:rPr>
-          <w:sz w:val="24"/>
-          <w:szCs w:val="24"/>
-          <w:rtl w:val="0"/>
-        </w:rPr>
-        <w:t xml:space="preserve">Simplemente la tarea de desarrollar el </w:t>
-      </w:r>
-      <w:r>
-        <w:rPr>
-          <w:i w:val="1"/>
-          <w:sz w:val="24"/>
-          <w:szCs w:val="24"/>
-          <w:rtl w:val="0"/>
-        </w:rPr>
-        <w:t xml:space="preserve">test suite</w:t>
-      </w:r>
-      <w:r>
-        <w:rPr>
-          <w:sz w:val="24"/>
-          <w:szCs w:val="24"/>
-          <w:rtl w:val="0"/>
-        </w:rPr>
-        <w:t xml:space="preserve"> se ha asignado por igual a cada integrante de manera que todos tienen que hacer lo mismo y disponen del mismo tiempo. El único inconveniente es que tenemos que especificar o avisar al resto del grupo los tests que vamos haciendo para no repetirlos.</w:t>
-      </w:r>
-      <w:r>
-        <w:rPr>
-          <w:rtl w:val="0"/>
-        </w:rPr>
-      </w:r>
-    </w:p>
-    <w:p>
-      <w:pPr>
-        <w:jc w:val="both"/>
-        <w:rPr>
-          <w:sz w:val="24"/>
-          <w:szCs w:val="24"/>
-        </w:rPr>
-      </w:pPr>
-      <w:r>
-        <w:rPr>
-          <w:b w:val="1"/>
-          <w:sz w:val="24"/>
-          <w:szCs w:val="24"/>
-          <w:u w:val="single"/>
-          <w:rtl w:val="0"/>
-        </w:rPr>
-        <w:t xml:space="preserve">Conclusión:</w:t>
-      </w:r>
-      <w:r>
-        <w:rPr>
-          <w:sz w:val="24"/>
-          <w:szCs w:val="24"/>
-          <w:rtl w:val="0"/>
-        </w:rPr>
-        <w:t xml:space="preserve"> No hemos obtenido buenos resultados de esta decisión ya que algunos compañeros han repetido código y es tiempo que nos podíamos haber ahorrado.</w:t>
-      </w:r>
-    </w:p>
-    <w:p>
-      <w:pPr>
-        <w:rPr/>
-      </w:pPr>
-      <w:r>
-        <w:rPr>
-          <w:rtl w:val="0"/>
-        </w:rPr>
-      </w:r>
-    </w:p>
-    <w:p>
-      <w:pPr>
-        <w:spacing w:after="240" w:before="240" w:line="259" w:lineRule="auto"/>
-        <w:jc w:val="both"/>
-        <w:rPr>
-          <w:b w:val="1"/>
-          <w:sz w:val="26"/>
-          <w:szCs w:val="26"/>
-        </w:rPr>
-      </w:pPr>
-      <w:r>
-        <w:rPr>
-          <w:b w:val="1"/>
-          <w:sz w:val="26"/>
-          <w:szCs w:val="26"/>
-          <w:rtl w:val="0"/>
-        </w:rPr>
-        <w:t xml:space="preserve">R35-[MANDATORY] Produce testing data for your test suites.</w:t>
-      </w:r>
-    </w:p>
-    <w:p>
-      <w:pPr>
-        <w:rPr>
-          <w:sz w:val="24"/>
-          <w:szCs w:val="24"/>
-        </w:rPr>
-      </w:pPr>
-      <w:r>
-        <w:rPr>
-          <w:b w:val="1"/>
-          <w:sz w:val="24"/>
-          <w:szCs w:val="24"/>
-          <w:u w:val="single"/>
-          <w:rtl w:val="0"/>
-        </w:rPr>
-        <w:t xml:space="preserve">Decisiones: </w:t>
-      </w:r>
-      <w:r>
-        <w:rPr>
-          <w:sz w:val="24"/>
-          <w:szCs w:val="24"/>
-          <w:rtl w:val="0"/>
-        </w:rPr>
-        <w:t xml:space="preserve">Continuación del R-34 una vez se han terminado los tests cada compañero ha creado el csv de su test creado y luego se ha revisado por el encargado de la tarea.</w:t>
-      </w:r>
-    </w:p>
-    <w:p>
-      <w:pPr>
-        <w:rPr>
-          <w:sz w:val="24"/>
-          <w:szCs w:val="24"/>
-        </w:rPr>
-      </w:pPr>
-      <w:r>
-        <w:rPr>
-          <w:b w:val="1"/>
-          <w:sz w:val="24"/>
-          <w:szCs w:val="24"/>
-          <w:u w:val="single"/>
-          <w:rtl w:val="0"/>
-        </w:rPr>
-        <w:t xml:space="preserve">Conclusión: </w:t>
-      </w:r>
-      <w:r>
-        <w:rPr>
-          <w:sz w:val="24"/>
-          <w:szCs w:val="24"/>
-          <w:rtl w:val="0"/>
-        </w:rPr>
-        <w:t xml:space="preserve">Pese que esta tarea realmente debía hacerla cada uno para comprobar el funcionamiento de su test, ha venido bien que la revisará una persona externa para comprobar algunos fallos en el csv.</w:t>
-      </w:r>
-      <w:r>
-        <w:rPr>
-          <w:rtl w:val="0"/>
-        </w:rPr>
-      </w:r>
-    </w:p>
-    <w:p>
-      <w:pPr>
-        <w:spacing w:after="240" w:before="240" w:line="259" w:lineRule="auto"/>
-        <w:jc w:val="both"/>
-        <w:rPr>
-          <w:b w:val="1"/>
-          <w:sz w:val="26"/>
-          <w:szCs w:val="26"/>
-        </w:rPr>
-      </w:pPr>
-      <w:r>
-        <w:rPr>
-          <w:rtl w:val="0"/>
-        </w:rPr>
-      </w:r>
-    </w:p>
-    <w:p>
-      <w:pPr>
-        <w:spacing w:after="240" w:before="240" w:line="259" w:lineRule="auto"/>
-        <w:jc w:val="both"/>
-        <w:rPr>
-          <w:b w:val="1"/>
-          <w:sz w:val="26"/>
-          <w:szCs w:val="26"/>
-        </w:rPr>
-      </w:pPr>
-      <w:r>
-        <w:rPr>
-          <w:b w:val="1"/>
-          <w:sz w:val="26"/>
-          <w:szCs w:val="26"/>
-          <w:rtl w:val="0"/>
-        </w:rPr>
-        <w:t xml:space="preserve">R36-Produce an Analysis Report.</w:t>
-      </w:r>
-    </w:p>
-    <w:p>
-      <w:pPr>
-        <w:rPr>
-          <w:sz w:val="24"/>
-          <w:szCs w:val="24"/>
-        </w:rPr>
-      </w:pPr>
-      <w:r>
-        <w:rPr>
-          <w:b w:val="1"/>
-          <w:sz w:val="24"/>
-          <w:szCs w:val="24"/>
-          <w:u w:val="single"/>
-          <w:rtl w:val="0"/>
-        </w:rPr>
-        <w:t xml:space="preserve">Decisiones:</w:t>
-      </w:r>
-      <w:r>
-        <w:rPr>
-          <w:sz w:val="24"/>
-          <w:szCs w:val="24"/>
-          <w:rtl w:val="0"/>
-        </w:rPr>
-        <w:t xml:space="preserve"> En este entregable no se han tomado decisiones importantes a la hora de elaborar este documento.</w:t>
-      </w:r>
-    </w:p>
-    <w:p>
-      <w:pPr>
-        <w:rPr>
-          <w:sz w:val="24"/>
-          <w:szCs w:val="24"/>
-        </w:rPr>
-      </w:pPr>
-      <w:r>
-        <w:rPr>
-          <w:b w:val="1"/>
-          <w:sz w:val="24"/>
-          <w:szCs w:val="24"/>
-          <w:u w:val="single"/>
-          <w:rtl w:val="0"/>
-        </w:rPr>
-        <w:t xml:space="preserve">Conclusión:</w:t>
-      </w:r>
-      <w:r>
-        <w:rPr>
-          <w:sz w:val="24"/>
-          <w:szCs w:val="24"/>
-          <w:rtl w:val="0"/>
-        </w:rPr>
-        <w:t xml:space="preserve"> Si el documento es creado de manera correcta al inicio, no se requiere de mucho tiempo para modificarlo de un entregable para otro.</w:t>
-      </w:r>
-      <w:r>
-        <w:rPr>
-          <w:rtl w:val="0"/>
-        </w:rPr>
-      </w:r>
-    </w:p>
-    <w:p>
-      <w:pPr>
-        <w:spacing w:after="240" w:before="240" w:line="259" w:lineRule="auto"/>
-        <w:jc w:val="both"/>
-        <w:rPr>
-          <w:b w:val="1"/>
-          <w:sz w:val="26"/>
-          <w:szCs w:val="26"/>
-        </w:rPr>
-      </w:pPr>
-      <w:r>
-        <w:rPr>
-          <w:rtl w:val="0"/>
-        </w:rPr>
-      </w:r>
-    </w:p>
-    <w:p>
-      <w:pPr>
-        <w:spacing w:after="240" w:before="240" w:line="259" w:lineRule="auto"/>
-        <w:jc w:val="both"/>
-        <w:rPr>
-          <w:b w:val="1"/>
-          <w:sz w:val="26"/>
-          <w:szCs w:val="26"/>
-        </w:rPr>
-      </w:pPr>
-      <w:r>
-        <w:rPr>
-          <w:b w:val="1"/>
-          <w:sz w:val="26"/>
-          <w:szCs w:val="26"/>
-          <w:rtl w:val="0"/>
-        </w:rPr>
-        <w:t xml:space="preserve">R37-Produce a planning report.</w:t>
-      </w:r>
-    </w:p>
-    <w:p>
-      <w:pPr>
-        <w:jc w:val="both"/>
-        <w:rPr>
-          <w:sz w:val="24"/>
-          <w:szCs w:val="24"/>
-        </w:rPr>
-      </w:pPr>
-      <w:r>
-        <w:rPr>
-          <w:b w:val="1"/>
-          <w:sz w:val="24"/>
-          <w:szCs w:val="24"/>
-          <w:u w:val="single"/>
-          <w:rtl w:val="0"/>
-        </w:rPr>
-        <w:t xml:space="preserve">Decisiones:</w:t>
-      </w:r>
-      <w:r>
-        <w:rPr>
-          <w:sz w:val="24"/>
-          <w:szCs w:val="24"/>
-          <w:rtl w:val="0"/>
-        </w:rPr>
-        <w:t xml:space="preserve"> En este entregable no se han tomado decisiones importantes a la hora de elaborar este documento. </w:t>
-      </w:r>
-      <w:r>
-        <w:rPr>
-          <w:rtl w:val="0"/>
-        </w:rPr>
-      </w:r>
-    </w:p>
-    <w:p>
-      <w:pPr>
-        <w:rPr>
-          <w:sz w:val="24"/>
-          <w:szCs w:val="24"/>
-        </w:rPr>
-      </w:pPr>
-      <w:r>
-        <w:rPr>
-          <w:b w:val="1"/>
-          <w:sz w:val="24"/>
-          <w:szCs w:val="24"/>
-          <w:u w:val="single"/>
-          <w:rtl w:val="0"/>
-        </w:rPr>
-        <w:t xml:space="preserve">Conclusión:</w:t>
-      </w:r>
-      <w:r>
-        <w:rPr>
-          <w:sz w:val="24"/>
-          <w:szCs w:val="24"/>
-          <w:rtl w:val="0"/>
-        </w:rPr>
-        <w:t xml:space="preserve"> Este último </w:t>
-      </w:r>
-      <w:r>
-        <w:rPr>
-          <w:i w:val="1"/>
-          <w:sz w:val="24"/>
-          <w:szCs w:val="24"/>
-          <w:rtl w:val="0"/>
-        </w:rPr>
-        <w:t xml:space="preserve">Planning Report</w:t>
-      </w:r>
-      <w:r>
-        <w:rPr>
-          <w:sz w:val="24"/>
-          <w:szCs w:val="24"/>
-          <w:rtl w:val="0"/>
-        </w:rPr>
-        <w:t xml:space="preserve"> ha sido con diferencia el más rápido de elaborar debido a la rutina de anteriores entregables.</w:t>
-      </w:r>
-    </w:p>
-    <w:p>
-      <w:pPr>
-        <w:rPr>
-          <w:sz w:val="24"/>
-          <w:szCs w:val="24"/>
-        </w:rPr>
-      </w:pPr>
-      <w:r>
-        <w:rPr>
-          <w:rtl w:val="0"/>
-        </w:rPr>
-      </w:r>
-    </w:p>
-    <w:p>
-      <w:pPr>
-        <w:rPr>
-          <w:sz w:val="24"/>
-          <w:szCs w:val="24"/>
-        </w:rPr>
-      </w:pPr>
-      <w:r>
-        <w:rPr>
-          <w:rtl w:val="0"/>
-        </w:rPr>
-      </w:r>
-    </w:p>
-    <w:p>
-      <w:pPr>
-        <w:spacing w:after="240" w:before="240" w:line="259" w:lineRule="auto"/>
-        <w:jc w:val="both"/>
-        <w:rPr>
-          <w:b w:val="1"/>
-          <w:sz w:val="26"/>
-          <w:szCs w:val="26"/>
-        </w:rPr>
-      </w:pPr>
-      <w:r>
-        <w:rPr>
-          <w:rtl w:val="0"/>
-        </w:rPr>
-      </w:r>
-    </w:p>
-    <w:p>
-      <w:pPr>
-        <w:spacing w:after="240" w:before="240" w:line="259" w:lineRule="auto"/>
-        <w:jc w:val="both"/>
-        <w:rPr>
-          <w:b w:val="1"/>
-          <w:sz w:val="26"/>
-          <w:szCs w:val="26"/>
-        </w:rPr>
-      </w:pPr>
-      <w:r>
-        <w:rPr>
-          <w:b w:val="1"/>
-          <w:sz w:val="26"/>
-          <w:szCs w:val="26"/>
-          <w:rtl w:val="0"/>
-        </w:rPr>
-        <w:t xml:space="preserve">R38-Produce a testing report.</w:t>
-      </w:r>
-    </w:p>
-    <w:p>
-      <w:pPr>
-        <w:rPr>
-          <w:sz w:val="24"/>
-          <w:szCs w:val="24"/>
-        </w:rPr>
-      </w:pPr>
-      <w:r>
-        <w:rPr>
-          <w:b w:val="1"/>
-          <w:sz w:val="24"/>
-          <w:szCs w:val="24"/>
-          <w:u w:val="single"/>
-          <w:rtl w:val="0"/>
-        </w:rPr>
-        <w:t xml:space="preserve">Decisiones:</w:t>
-      </w:r>
-      <w:r>
-        <w:rPr>
-          <w:sz w:val="24"/>
-          <w:szCs w:val="24"/>
-          <w:rtl w:val="0"/>
-        </w:rPr>
-        <w:t xml:space="preserve"> Debido al poco tiempo que disponíamos hicimos un documento siguiendo lo explicado en teoría y en el documento annexes, pero la sección de test de rendimiento se nos ha quedado algo escueta, hemos puesto lo que considerábamos más general e importante. Por esta razón no hemos incluido el informe de rendimiento de nuestros equipos.</w:t>
-      </w:r>
-    </w:p>
-    <w:p>
-      <w:pPr>
-        <w:rPr>
-          <w:sz w:val="24"/>
-          <w:szCs w:val="24"/>
-        </w:rPr>
-      </w:pPr>
-      <w:r>
-        <w:rPr>
-          <w:rtl w:val="0"/>
-        </w:rPr>
-      </w:r>
-    </w:p>
-    <w:p>
-      <w:pPr>
-        <w:rPr>
-          <w:sz w:val="26"/>
-          <w:szCs w:val="26"/>
-        </w:rPr>
-      </w:pPr>
-      <w:r>
-        <w:rPr>
-          <w:b w:val="1"/>
-          <w:sz w:val="24"/>
-          <w:szCs w:val="24"/>
-          <w:u w:val="single"/>
-          <w:rtl w:val="0"/>
-        </w:rPr>
-        <w:t xml:space="preserve">Conclusión:</w:t>
-      </w:r>
-      <w:r>
-        <w:rPr>
-          <w:sz w:val="24"/>
-          <w:szCs w:val="24"/>
-          <w:rtl w:val="0"/>
-        </w:rPr>
-        <w:t xml:space="preserve"> Consideramos que era un documento algo lioso, pero que nos ha ayudado a mejorar en ciertas zonas nuestro código y manera de pensar sobre los casos positivos y negativos.</w:t>
-      </w:r>
-      <w:r>
-        <w:rPr>
-          <w:rtl w:val="0"/>
-        </w:rPr>
-      </w:r>
-    </w:p>
-    <w:p>
-      <w:pPr>
         <w:pStyle w:val="Heading1"/>
         <w:rPr/>
       </w:pPr>
-      <w:bookmarkStart w:colFirst="0" w:colLast="0" w:name="_oykhnbxpaxso" w:id="5"/>
+      <w:bookmarkStart w:colFirst="0" w:colLast="0" w:name="_heading=h.tyjcwt" w:id="5"/>
       <w:bookmarkEnd w:id="5"/>
       <w:r>
         <w:rPr>
@@ -1970,6 +1618,11 @@
         </w:rPr>
         <w:t xml:space="preserve">-Documentos de L02 de los contenidos de la plataforma de la enseñanza virtual de esta asignatura</w:t>
       </w:r>
+      <w:r>
+        <w:rPr>
+          <w:rtl w:val="0"/>
+        </w:rPr>
+      </w:r>
     </w:p>
     <w:p>
       <w:pPr>
@@ -1984,8 +1637,8 @@
       </w:r>
     </w:p>
     <w:sectPr>
-      <w:headerReference r:id="rId8" w:type="default"/>
-      <w:footerReference r:id="rId9" w:type="default"/>
+      <w:headerReference r:id="rId9" w:type="default"/>
+      <w:footerReference r:id="rId10" w:type="default"/>
       <w:pgSz w:h="16834" w:w="11909" w:orient="portrait"/>
       <w:pgMar w:bottom="1440" w:top="1440" w:left="1440" w:right="1440" w:header="720" w:footer="720"/>
       <w:pgNumType w:start="1"/>
@@ -2036,7 +1689,7 @@
         <w:szCs w:val="18"/>
         <w:rtl w:val="0"/>
       </w:rPr>
-      <w:t xml:space="preserve">Grupo C1.04.02                                                                                                             Sevilla 10 de Mayo 2023</w:t>
+      <w:t xml:space="preserve">Grupo C3.04.02                                                                                                            Sevilla 22 de Octubre 2023</w:t>
     </w:r>
   </w:p>
 </w:hdr>
@@ -2294,6 +1947,155 @@
       <w:sz w:val="52"/>
       <w:szCs w:val="52"/>
     </w:rPr>
+  </w:style>
+  <w:style w:type="paragraph" w:styleId="Normal" w:default="1">
+    <w:name w:val="normal"/>
+  </w:style>
+  <w:style w:type="table" w:styleId="TableNormal" w:default="1">
+    <w:name w:val="Table Normal"/>
+  </w:style>
+  <w:style w:type="paragraph" w:styleId="Heading1">
+    <w:name w:val="heading 1"/>
+    <w:basedOn w:val="Normal"/>
+    <w:next w:val="Normal"/>
+    <w:pPr>
+      <w:keepNext w:val="1"/>
+      <w:keepLines w:val="1"/>
+      <w:pageBreakBefore w:val="0"/>
+      <w:spacing w:after="120" w:before="400" w:lineRule="auto"/>
+    </w:pPr>
+    <w:rPr>
+      <w:sz w:val="40"/>
+      <w:szCs w:val="40"/>
+    </w:rPr>
+  </w:style>
+  <w:style w:type="paragraph" w:styleId="Heading2">
+    <w:name w:val="heading 2"/>
+    <w:basedOn w:val="Normal"/>
+    <w:next w:val="Normal"/>
+    <w:pPr>
+      <w:keepNext w:val="1"/>
+      <w:keepLines w:val="1"/>
+      <w:pageBreakBefore w:val="0"/>
+      <w:spacing w:after="120" w:before="360" w:lineRule="auto"/>
+    </w:pPr>
+    <w:rPr>
+      <w:b w:val="0"/>
+      <w:sz w:val="32"/>
+      <w:szCs w:val="32"/>
+    </w:rPr>
+  </w:style>
+  <w:style w:type="paragraph" w:styleId="Heading3">
+    <w:name w:val="heading 3"/>
+    <w:basedOn w:val="Normal"/>
+    <w:next w:val="Normal"/>
+    <w:pPr>
+      <w:keepNext w:val="1"/>
+      <w:keepLines w:val="1"/>
+      <w:pageBreakBefore w:val="0"/>
+      <w:spacing w:after="80" w:before="320" w:lineRule="auto"/>
+    </w:pPr>
+    <w:rPr>
+      <w:b w:val="0"/>
+      <w:color w:val="434343"/>
+      <w:sz w:val="28"/>
+      <w:szCs w:val="28"/>
+    </w:rPr>
+  </w:style>
+  <w:style w:type="paragraph" w:styleId="Heading4">
+    <w:name w:val="heading 4"/>
+    <w:basedOn w:val="Normal"/>
+    <w:next w:val="Normal"/>
+    <w:pPr>
+      <w:keepNext w:val="1"/>
+      <w:keepLines w:val="1"/>
+      <w:pageBreakBefore w:val="0"/>
+      <w:spacing w:after="80" w:before="280" w:lineRule="auto"/>
+    </w:pPr>
+    <w:rPr>
+      <w:color w:val="666666"/>
+      <w:sz w:val="24"/>
+      <w:szCs w:val="24"/>
+    </w:rPr>
+  </w:style>
+  <w:style w:type="paragraph" w:styleId="Heading5">
+    <w:name w:val="heading 5"/>
+    <w:basedOn w:val="Normal"/>
+    <w:next w:val="Normal"/>
+    <w:pPr>
+      <w:keepNext w:val="1"/>
+      <w:keepLines w:val="1"/>
+      <w:pageBreakBefore w:val="0"/>
+      <w:spacing w:after="80" w:before="240" w:lineRule="auto"/>
+    </w:pPr>
+    <w:rPr>
+      <w:color w:val="666666"/>
+      <w:sz w:val="22"/>
+      <w:szCs w:val="22"/>
+    </w:rPr>
+  </w:style>
+  <w:style w:type="paragraph" w:styleId="Heading6">
+    <w:name w:val="heading 6"/>
+    <w:basedOn w:val="Normal"/>
+    <w:next w:val="Normal"/>
+    <w:pPr>
+      <w:keepNext w:val="1"/>
+      <w:keepLines w:val="1"/>
+      <w:pageBreakBefore w:val="0"/>
+      <w:spacing w:after="80" w:before="240" w:lineRule="auto"/>
+    </w:pPr>
+    <w:rPr>
+      <w:i w:val="1"/>
+      <w:color w:val="666666"/>
+      <w:sz w:val="22"/>
+      <w:szCs w:val="22"/>
+    </w:rPr>
+  </w:style>
+  <w:style w:type="paragraph" w:styleId="Title">
+    <w:name w:val="Title"/>
+    <w:basedOn w:val="Normal"/>
+    <w:next w:val="Normal"/>
+    <w:pPr>
+      <w:keepNext w:val="1"/>
+      <w:keepLines w:val="1"/>
+      <w:pageBreakBefore w:val="0"/>
+      <w:spacing w:after="60" w:before="0" w:lineRule="auto"/>
+    </w:pPr>
+    <w:rPr>
+      <w:sz w:val="52"/>
+      <w:szCs w:val="52"/>
+    </w:rPr>
+  </w:style>
+  <w:style w:type="paragraph" w:styleId="Subtitle">
+    <w:name w:val="Subtitle"/>
+    <w:basedOn w:val="Normal"/>
+    <w:next w:val="Normal"/>
+    <w:pPr>
+      <w:keepNext w:val="1"/>
+      <w:keepLines w:val="1"/>
+      <w:pageBreakBefore w:val="0"/>
+      <w:spacing w:after="320" w:before="0" w:lineRule="auto"/>
+    </w:pPr>
+    <w:rPr>
+      <w:rFonts w:ascii="Arial" w:cs="Arial" w:eastAsia="Arial" w:hAnsi="Arial"/>
+      <w:i w:val="0"/>
+      <w:color w:val="666666"/>
+      <w:sz w:val="30"/>
+      <w:szCs w:val="30"/>
+    </w:rPr>
+  </w:style>
+  <w:style w:type="table" w:styleId="Table1">
+    <w:basedOn w:val="TableNormal"/>
+    <w:tblPr>
+      <w:tblStyleRowBandSize w:val="1"/>
+      <w:tblStyleColBandSize w:val="1"/>
+      <w:tblCellMar>
+        <w:top w:w="100.0" w:type="dxa"/>
+        <w:left w:w="100.0" w:type="dxa"/>
+        <w:bottom w:w="100.0" w:type="dxa"/>
+        <w:right w:w="100.0" w:type="dxa"/>
+      </w:tblCellMar>
+    </w:tblPr>
   </w:style>
   <w:style w:type="paragraph" w:styleId="Subtitle">
     <w:name w:val="Subtitle"/>
@@ -2647,4 +2449,19 @@
   </a:objectDefaults>
   <a:extraClrSchemeLst/>
 </a:theme>
+</file>
+
+<file path=customXML/item1.xml><?xml version="1.0" encoding="utf-8"?>
+<go:gDocsCustomXmlDataStorage xmlns:go="http://customooxmlschemas.google.com/" xmlns:r="http://schemas.openxmlformats.org/officeDocument/2006/relationships" uri="GoogleDocsCustomDataVersion2">
+  <go:docsCustomData xmlns:go="http://customooxmlschemas.google.com/" roundtripDataSignature="AMtx7mivrJev2yFwN/tPyeLnreed+IWlWA==">CgMxLjAyCGguZ2pkZ3hzMgloLjMwajB6bGwyCWguMWZvYjl0ZTIJaC4zem55c2g3MgloLjJldDkycDAyCGgudHlqY3d0OAByITFhTlh4MVRTcnRnRnlvWTlQM3Z0TlVtZW13SDRKdjdpdw==</go:docsCustomData>
+</go:gDocsCustomXmlDataStorage>
+</file>
+
+<file path=customXML/itemProps1.xml><?xml version="1.0" encoding="utf-8"?>
+<ds:datastoreItem xmlns:ds="http://schemas.openxmlformats.org/officeDocument/2006/customXml" ds:itemID="{11111111-1234-1234-1234-123412341234}">
+  <ds:schemaRefs>
+    <ds:schemaRef ds:uri="http://schemas.openxmlformats.org/officeDocument/2006/relationships"/>
+    <ds:schemaRef ds:uri="http://customooxmlschemas.google.com/"/>
+  </ds:schemaRefs>
+</ds:datastoreItem>
 </file>
</xml_diff>